<commit_message>
Update Lista 001 - Exercicios.docx
Alteração do Cabeçalho
</commit_message>
<xml_diff>
--- a/Lista 001 - Exercicios.docx
+++ b/Lista 001 - Exercicios.docx
@@ -1,6 +1,6 @@
 
 <file path=word/document.xml><?xml version="1.0" encoding="utf-8"?>
-<w:document xmlns:wpc="http://schemas.microsoft.com/office/word/2010/wordprocessingCanvas" xmlns:cx="http://schemas.microsoft.com/office/drawing/2014/chartex" xmlns:cx1="http://schemas.microsoft.com/office/drawing/2015/9/8/chartex" xmlns:cx2="http://schemas.microsoft.com/office/drawing/2015/10/21/chartex" xmlns:cx3="http://schemas.microsoft.com/office/drawing/2016/5/9/chartex" xmlns:cx4="http://schemas.microsoft.com/office/drawing/2016/5/10/chartex" xmlns:cx5="http://schemas.microsoft.com/office/drawing/2016/5/11/chartex" xmlns:cx6="http://schemas.microsoft.com/office/drawing/2016/5/12/chartex" xmlns:cx7="http://schemas.microsoft.com/office/drawing/2016/5/13/chartex" xmlns:cx8="http://schemas.microsoft.com/office/drawing/2016/5/14/chartex" xmlns:mc="http://schemas.openxmlformats.org/markup-compatibility/2006" xmlns:aink="http://schemas.microsoft.com/office/drawing/2016/ink" xmlns:am3d="http://schemas.microsoft.com/office/drawing/2017/model3d" xmlns:o="urn:schemas-microsoft-com:office:office" xmlns:oel="http://schemas.microsoft.com/office/2019/extlst" xmlns:r="http://schemas.openxmlformats.org/officeDocument/2006/relationships" xmlns:m="http://schemas.openxmlformats.org/officeDocument/2006/math" xmlns:v="urn:schemas-microsoft-com:vml" xmlns:wp14="http://schemas.microsoft.com/office/word/2010/wordprocessingDrawing" xmlns:wp="http://schemas.openxmlformats.org/drawingml/2006/wordprocessingDrawing" xmlns:w10="urn:schemas-microsoft-com:office:word" xmlns:w="http://schemas.openxmlformats.org/wordprocessingml/2006/main" xmlns:w14="http://schemas.microsoft.com/office/word/2010/wordml" xmlns:w15="http://schemas.microsoft.com/office/word/2012/wordml" xmlns:w16cex="http://schemas.microsoft.com/office/word/2018/wordml/cex" xmlns:w16cid="http://schemas.microsoft.com/office/word/2016/wordml/cid" xmlns:w16="http://schemas.microsoft.com/office/word/2018/wordml" xmlns:w16du="http://schemas.microsoft.com/office/word/2023/wordml/word16du" xmlns:w16sdtdh="http://schemas.microsoft.com/office/word/2020/wordml/sdtdatahash" xmlns:w16se="http://schemas.microsoft.com/office/word/2015/wordml/symex" xmlns:wpg="http://schemas.microsoft.com/office/word/2010/wordprocessingGroup" xmlns:wpi="http://schemas.microsoft.com/office/word/2010/wordprocessingInk" xmlns:wne="http://schemas.microsoft.com/office/word/2006/wordml" xmlns:wps="http://schemas.microsoft.com/office/word/2010/wordprocessingShape" mc:Ignorable="w14 w15 w16se w16cid w16 w16cex w16sdtdh w16du wp14">
+<w:document xmlns:wpc="http://schemas.microsoft.com/office/word/2010/wordprocessingCanvas" xmlns:cx="http://schemas.microsoft.com/office/drawing/2014/chartex" xmlns:cx1="http://schemas.microsoft.com/office/drawing/2015/9/8/chartex" xmlns:cx2="http://schemas.microsoft.com/office/drawing/2015/10/21/chartex" xmlns:cx3="http://schemas.microsoft.com/office/drawing/2016/5/9/chartex" xmlns:cx4="http://schemas.microsoft.com/office/drawing/2016/5/10/chartex" xmlns:cx5="http://schemas.microsoft.com/office/drawing/2016/5/11/chartex" xmlns:cx6="http://schemas.microsoft.com/office/drawing/2016/5/12/chartex" xmlns:cx7="http://schemas.microsoft.com/office/drawing/2016/5/13/chartex" xmlns:cx8="http://schemas.microsoft.com/office/drawing/2016/5/14/chartex" xmlns:mc="http://schemas.openxmlformats.org/markup-compatibility/2006" xmlns:aink="http://schemas.microsoft.com/office/drawing/2016/ink" xmlns:am3d="http://schemas.microsoft.com/office/drawing/2017/model3d" xmlns:o="urn:schemas-microsoft-com:office:office" xmlns:oel="http://schemas.microsoft.com/office/2019/extlst" xmlns:r="http://schemas.openxmlformats.org/officeDocument/2006/relationships" xmlns:m="http://schemas.openxmlformats.org/officeDocument/2006/math" xmlns:v="urn:schemas-microsoft-com:vml" xmlns:wp14="http://schemas.microsoft.com/office/word/2010/wordprocessingDrawing" xmlns:wp="http://schemas.openxmlformats.org/drawingml/2006/wordprocessingDrawing" xmlns:w10="urn:schemas-microsoft-com:office:word" xmlns:w="http://schemas.openxmlformats.org/wordprocessingml/2006/main" xmlns:w14="http://schemas.microsoft.com/office/word/2010/wordml" xmlns:w15="http://schemas.microsoft.com/office/word/2012/wordml" xmlns:w16cex="http://schemas.microsoft.com/office/word/2018/wordml/cex" xmlns:w16cid="http://schemas.microsoft.com/office/word/2016/wordml/cid" xmlns:w16="http://schemas.microsoft.com/office/word/2018/wordml" xmlns:w16du="http://schemas.microsoft.com/office/word/2023/wordml/word16du" xmlns:w16sdtdh="http://schemas.microsoft.com/office/word/2020/wordml/sdtdatahash" xmlns:w16sdtfl="http://schemas.microsoft.com/office/word/2024/wordml/sdtformatlock" xmlns:w16se="http://schemas.microsoft.com/office/word/2015/wordml/symex" xmlns:wpg="http://schemas.microsoft.com/office/word/2010/wordprocessingGroup" xmlns:wpi="http://schemas.microsoft.com/office/word/2010/wordprocessingInk" xmlns:wne="http://schemas.microsoft.com/office/word/2006/wordml" xmlns:wps="http://schemas.microsoft.com/office/word/2010/wordprocessingShape" mc:Ignorable="w14 w15 w16se w16cid w16 w16cex w16sdtdh w16sdtfl w16du wp14">
   <w:body>
     <w:tbl>
       <w:tblPr>
@@ -141,25 +141,25 @@
               <w:rPr>
                 <w:szCs w:val="24"/>
               </w:rPr>
+              <w:t>1</w:t>
+            </w:r>
+            <w:r>
+              <w:rPr>
+                <w:szCs w:val="24"/>
+              </w:rPr>
+              <w:t>º Semestre 20</w:t>
+            </w:r>
+            <w:r>
+              <w:rPr>
+                <w:szCs w:val="24"/>
+              </w:rPr>
               <w:t>2</w:t>
             </w:r>
             <w:r>
               <w:rPr>
                 <w:szCs w:val="24"/>
               </w:rPr>
-              <w:t>º Semestre 20</w:t>
-            </w:r>
-            <w:r>
-              <w:rPr>
-                <w:szCs w:val="24"/>
-              </w:rPr>
-              <w:t>2</w:t>
-            </w:r>
-            <w:r>
-              <w:rPr>
-                <w:szCs w:val="24"/>
-              </w:rPr>
-              <w:t>4</w:t>
+              <w:t>5</w:t>
             </w:r>
           </w:p>
         </w:tc>
@@ -461,19 +461,19 @@
               <w:rPr>
                 <w:b/>
               </w:rPr>
-              <w:t>20</w:t>
-            </w:r>
-            <w:r>
-              <w:rPr>
-                <w:b/>
-              </w:rPr>
-              <w:t xml:space="preserve"> / 0</w:t>
-            </w:r>
-            <w:r>
-              <w:rPr>
-                <w:b/>
-              </w:rPr>
-              <w:t>8</w:t>
+              <w:t>____</w:t>
+            </w:r>
+            <w:r>
+              <w:rPr>
+                <w:b/>
+              </w:rPr>
+              <w:t xml:space="preserve"> / </w:t>
+            </w:r>
+            <w:r>
+              <w:rPr>
+                <w:b/>
+              </w:rPr>
+              <w:t>___</w:t>
             </w:r>
             <w:r>
               <w:rPr>
@@ -485,7 +485,7 @@
               <w:rPr>
                 <w:b/>
               </w:rPr>
-              <w:t>4</w:t>
+              <w:t>5</w:t>
             </w:r>
           </w:p>
           <w:p>
@@ -943,13 +943,7 @@
         <w:t xml:space="preserve"> - </w:t>
       </w:r>
       <w:r>
-        <w:t xml:space="preserve">Peça ao usuário para digitar a primeira linha de uma música qualquer  e deverá exibir o comprimento dela. Peça um número inicial e um número final e, em seguida, exiba apenas essa seção da letra da </w:t>
-      </w:r>
-      <w:r>
-        <w:t>música</w:t>
-      </w:r>
-      <w:r>
-        <w:t xml:space="preserve"> (lembre-se de que o Python começa a contar a partir de 0 e não de 1).</w:t>
+        <w:t>Peça ao usuário para digitar a primeira linha de uma música qualquer  e deverá exibir o comprimento dela. Peça um número inicial e um número final e, em seguida, exiba apenas essa seção da letra da música (lembre-se de que o Python começa a contar a partir de 0 e não de 1).</w:t>
       </w:r>
     </w:p>
     <w:p>
@@ -997,7 +991,7 @@
 </file>
 
 <file path=word/numbering.xml><?xml version="1.0" encoding="utf-8"?>
-<w:numbering xmlns:wpc="http://schemas.microsoft.com/office/word/2010/wordprocessingCanvas" xmlns:cx="http://schemas.microsoft.com/office/drawing/2014/chartex" xmlns:cx1="http://schemas.microsoft.com/office/drawing/2015/9/8/chartex" xmlns:cx2="http://schemas.microsoft.com/office/drawing/2015/10/21/chartex" xmlns:cx3="http://schemas.microsoft.com/office/drawing/2016/5/9/chartex" xmlns:cx4="http://schemas.microsoft.com/office/drawing/2016/5/10/chartex" xmlns:cx5="http://schemas.microsoft.com/office/drawing/2016/5/11/chartex" xmlns:cx6="http://schemas.microsoft.com/office/drawing/2016/5/12/chartex" xmlns:cx7="http://schemas.microsoft.com/office/drawing/2016/5/13/chartex" xmlns:cx8="http://schemas.microsoft.com/office/drawing/2016/5/14/chartex" xmlns:mc="http://schemas.openxmlformats.org/markup-compatibility/2006" xmlns:aink="http://schemas.microsoft.com/office/drawing/2016/ink" xmlns:am3d="http://schemas.microsoft.com/office/drawing/2017/model3d" xmlns:o="urn:schemas-microsoft-com:office:office" xmlns:oel="http://schemas.microsoft.com/office/2019/extlst" xmlns:r="http://schemas.openxmlformats.org/officeDocument/2006/relationships" xmlns:m="http://schemas.openxmlformats.org/officeDocument/2006/math" xmlns:v="urn:schemas-microsoft-com:vml" xmlns:wp14="http://schemas.microsoft.com/office/word/2010/wordprocessingDrawing" xmlns:wp="http://schemas.openxmlformats.org/drawingml/2006/wordprocessingDrawing" xmlns:w10="urn:schemas-microsoft-com:office:word" xmlns:w="http://schemas.openxmlformats.org/wordprocessingml/2006/main" xmlns:w14="http://schemas.microsoft.com/office/word/2010/wordml" xmlns:w15="http://schemas.microsoft.com/office/word/2012/wordml" xmlns:w16cex="http://schemas.microsoft.com/office/word/2018/wordml/cex" xmlns:w16cid="http://schemas.microsoft.com/office/word/2016/wordml/cid" xmlns:w16="http://schemas.microsoft.com/office/word/2018/wordml" xmlns:w16du="http://schemas.microsoft.com/office/word/2023/wordml/word16du" xmlns:w16sdtdh="http://schemas.microsoft.com/office/word/2020/wordml/sdtdatahash" xmlns:w16se="http://schemas.microsoft.com/office/word/2015/wordml/symex" xmlns:wpg="http://schemas.microsoft.com/office/word/2010/wordprocessingGroup" xmlns:wpi="http://schemas.microsoft.com/office/word/2010/wordprocessingInk" xmlns:wne="http://schemas.microsoft.com/office/word/2006/wordml" xmlns:wps="http://schemas.microsoft.com/office/word/2010/wordprocessingShape" mc:Ignorable="w14 w15 w16se w16cid w16 w16cex w16sdtdh w16du wp14">
+<w:numbering xmlns:wpc="http://schemas.microsoft.com/office/word/2010/wordprocessingCanvas" xmlns:cx="http://schemas.microsoft.com/office/drawing/2014/chartex" xmlns:cx1="http://schemas.microsoft.com/office/drawing/2015/9/8/chartex" xmlns:cx2="http://schemas.microsoft.com/office/drawing/2015/10/21/chartex" xmlns:cx3="http://schemas.microsoft.com/office/drawing/2016/5/9/chartex" xmlns:cx4="http://schemas.microsoft.com/office/drawing/2016/5/10/chartex" xmlns:cx5="http://schemas.microsoft.com/office/drawing/2016/5/11/chartex" xmlns:cx6="http://schemas.microsoft.com/office/drawing/2016/5/12/chartex" xmlns:cx7="http://schemas.microsoft.com/office/drawing/2016/5/13/chartex" xmlns:cx8="http://schemas.microsoft.com/office/drawing/2016/5/14/chartex" xmlns:mc="http://schemas.openxmlformats.org/markup-compatibility/2006" xmlns:aink="http://schemas.microsoft.com/office/drawing/2016/ink" xmlns:am3d="http://schemas.microsoft.com/office/drawing/2017/model3d" xmlns:o="urn:schemas-microsoft-com:office:office" xmlns:oel="http://schemas.microsoft.com/office/2019/extlst" xmlns:r="http://schemas.openxmlformats.org/officeDocument/2006/relationships" xmlns:m="http://schemas.openxmlformats.org/officeDocument/2006/math" xmlns:v="urn:schemas-microsoft-com:vml" xmlns:wp14="http://schemas.microsoft.com/office/word/2010/wordprocessingDrawing" xmlns:wp="http://schemas.openxmlformats.org/drawingml/2006/wordprocessingDrawing" xmlns:w10="urn:schemas-microsoft-com:office:word" xmlns:w="http://schemas.openxmlformats.org/wordprocessingml/2006/main" xmlns:w14="http://schemas.microsoft.com/office/word/2010/wordml" xmlns:w15="http://schemas.microsoft.com/office/word/2012/wordml" xmlns:w16cex="http://schemas.microsoft.com/office/word/2018/wordml/cex" xmlns:w16cid="http://schemas.microsoft.com/office/word/2016/wordml/cid" xmlns:w16="http://schemas.microsoft.com/office/word/2018/wordml" xmlns:w16du="http://schemas.microsoft.com/office/word/2023/wordml/word16du" xmlns:w16sdtdh="http://schemas.microsoft.com/office/word/2020/wordml/sdtdatahash" xmlns:w16sdtfl="http://schemas.microsoft.com/office/word/2024/wordml/sdtformatlock" xmlns:w16se="http://schemas.microsoft.com/office/word/2015/wordml/symex" xmlns:wpg="http://schemas.microsoft.com/office/word/2010/wordprocessingGroup" xmlns:wpi="http://schemas.microsoft.com/office/word/2010/wordprocessingInk" xmlns:wne="http://schemas.microsoft.com/office/word/2006/wordml" xmlns:wps="http://schemas.microsoft.com/office/word/2010/wordprocessingShape" mc:Ignorable="w14 w15 w16se w16cid w16 w16cex w16sdtdh w16sdtfl w16du wp14">
   <w:abstractNum w:abstractNumId="0" w15:restartNumberingAfterBreak="0">
     <w:nsid w:val="15E246EB"/>
     <w:multiLevelType w:val="hybridMultilevel"/>
@@ -1674,7 +1668,7 @@
 </file>
 
 <file path=word/styles.xml><?xml version="1.0" encoding="utf-8"?>
-<w:styles xmlns:mc="http://schemas.openxmlformats.org/markup-compatibility/2006" xmlns:r="http://schemas.openxmlformats.org/officeDocument/2006/relationships" xmlns:w="http://schemas.openxmlformats.org/wordprocessingml/2006/main" xmlns:w14="http://schemas.microsoft.com/office/word/2010/wordml" xmlns:w15="http://schemas.microsoft.com/office/word/2012/wordml" xmlns:w16cex="http://schemas.microsoft.com/office/word/2018/wordml/cex" xmlns:w16cid="http://schemas.microsoft.com/office/word/2016/wordml/cid" xmlns:w16="http://schemas.microsoft.com/office/word/2018/wordml" xmlns:w16du="http://schemas.microsoft.com/office/word/2023/wordml/word16du" xmlns:w16sdtdh="http://schemas.microsoft.com/office/word/2020/wordml/sdtdatahash" xmlns:w16se="http://schemas.microsoft.com/office/word/2015/wordml/symex" mc:Ignorable="w14 w15 w16se w16cid w16 w16cex w16sdtdh w16du">
+<w:styles xmlns:mc="http://schemas.openxmlformats.org/markup-compatibility/2006" xmlns:r="http://schemas.openxmlformats.org/officeDocument/2006/relationships" xmlns:w="http://schemas.openxmlformats.org/wordprocessingml/2006/main" xmlns:w14="http://schemas.microsoft.com/office/word/2010/wordml" xmlns:w15="http://schemas.microsoft.com/office/word/2012/wordml" xmlns:w16cex="http://schemas.microsoft.com/office/word/2018/wordml/cex" xmlns:w16cid="http://schemas.microsoft.com/office/word/2016/wordml/cid" xmlns:w16="http://schemas.microsoft.com/office/word/2018/wordml" xmlns:w16du="http://schemas.microsoft.com/office/word/2023/wordml/word16du" xmlns:w16sdtdh="http://schemas.microsoft.com/office/word/2020/wordml/sdtdatahash" xmlns:w16sdtfl="http://schemas.microsoft.com/office/word/2024/wordml/sdtformatlock" xmlns:w16se="http://schemas.microsoft.com/office/word/2015/wordml/symex" mc:Ignorable="w14 w15 w16se w16cid w16 w16cex w16sdtdh w16sdtfl w16du">
   <w:docDefaults>
     <w:rPrDefault>
       <w:rPr>
@@ -2448,15 +2442,18 @@
 </file>
 
 <file path=customXml/item1.xml><?xml version="1.0" encoding="utf-8"?>
-<?mso-contentType ?>
-<FormTemplates xmlns="http://schemas.microsoft.com/sharepoint/v3/contenttype/forms">
-  <Display>DocumentLibraryForm</Display>
-  <Edit>DocumentLibraryForm</Edit>
-  <New>DocumentLibraryForm</New>
-</FormTemplates>
+<b:Sources xmlns:b="http://schemas.openxmlformats.org/officeDocument/2006/bibliography" xmlns="http://schemas.openxmlformats.org/officeDocument/2006/bibliography" SelectedStyle="\APASixthEditionOfficeOnline.xsl" StyleName="APA" Version="6"/>
 </file>
 
 <file path=customXml/item2.xml><?xml version="1.0" encoding="utf-8"?>
+<p:properties xmlns:p="http://schemas.microsoft.com/office/2006/metadata/properties" xmlns:xsi="http://www.w3.org/2001/XMLSchema-instance" xmlns:pc="http://schemas.microsoft.com/office/infopath/2007/PartnerControls">
+  <documentManagement>
+    <ReferenceId xmlns="b72fba34-56c1-4714-94b4-93bf556fe85b" xsi:nil="true"/>
+  </documentManagement>
+</p:properties>
+</file>
+
+<file path=customXml/item3.xml><?xml version="1.0" encoding="utf-8"?>
 <ct:contentTypeSchema xmlns:ct="http://schemas.microsoft.com/office/2006/metadata/contentType" xmlns:ma="http://schemas.microsoft.com/office/2006/metadata/properties/metaAttributes" ct:_="" ma:_="" ma:contentTypeName="Document" ma:contentTypeID="0x0101000ABCE559F4F80B4BA702BCDB9C3384CE" ma:contentTypeVersion="3" ma:contentTypeDescription="Create a new document." ma:contentTypeScope="" ma:versionID="9b68641163fffc4affbd6546d573ec6b">
   <xsd:schema xmlns:xsd="http://www.w3.org/2001/XMLSchema" xmlns:xs="http://www.w3.org/2001/XMLSchema" xmlns:p="http://schemas.microsoft.com/office/2006/metadata/properties" xmlns:ns2="b72fba34-56c1-4714-94b4-93bf556fe85b" targetNamespace="http://schemas.microsoft.com/office/2006/metadata/properties" ma:root="true" ma:fieldsID="f69a014173e98393852f4bb2e39a1fdf" ns2:_="">
     <xsd:import namespace="b72fba34-56c1-4714-94b4-93bf556fe85b"/>
@@ -2594,27 +2591,34 @@
 </ct:contentTypeSchema>
 </file>
 
-<file path=customXml/item3.xml><?xml version="1.0" encoding="utf-8"?>
-<p:properties xmlns:p="http://schemas.microsoft.com/office/2006/metadata/properties" xmlns:xsi="http://www.w3.org/2001/XMLSchema-instance" xmlns:pc="http://schemas.microsoft.com/office/infopath/2007/PartnerControls">
-  <documentManagement>
-    <ReferenceId xmlns="b72fba34-56c1-4714-94b4-93bf556fe85b" xsi:nil="true"/>
-  </documentManagement>
-</p:properties>
-</file>
-
 <file path=customXml/item4.xml><?xml version="1.0" encoding="utf-8"?>
-<b:Sources xmlns:b="http://schemas.openxmlformats.org/officeDocument/2006/bibliography" xmlns="http://schemas.openxmlformats.org/officeDocument/2006/bibliography" SelectedStyle="\APASixthEditionOfficeOnline.xsl" StyleName="APA" Version="6"/>
+<?mso-contentType ?>
+<FormTemplates xmlns="http://schemas.microsoft.com/sharepoint/v3/contenttype/forms">
+  <Display>DocumentLibraryForm</Display>
+  <Edit>DocumentLibraryForm</Edit>
+  <New>DocumentLibraryForm</New>
+</FormTemplates>
 </file>
 
 <file path=customXml/itemProps1.xml><?xml version="1.0" encoding="utf-8"?>
-<ds:datastoreItem xmlns:ds="http://schemas.openxmlformats.org/officeDocument/2006/customXml" ds:itemID="{4D84C97E-E48F-497E-9EC9-4DEEA78F3CF7}">
+<ds:datastoreItem xmlns:ds="http://schemas.openxmlformats.org/officeDocument/2006/customXml" ds:itemID="{072DFC9E-0D81-41CE-93FD-F0D63C73CA66}">
   <ds:schemaRefs>
-    <ds:schemaRef ds:uri="http://schemas.microsoft.com/sharepoint/v3/contenttype/forms"/>
+    <ds:schemaRef ds:uri="http://schemas.openxmlformats.org/officeDocument/2006/bibliography"/>
   </ds:schemaRefs>
 </ds:datastoreItem>
 </file>
 
 <file path=customXml/itemProps2.xml><?xml version="1.0" encoding="utf-8"?>
+<ds:datastoreItem xmlns:ds="http://schemas.openxmlformats.org/officeDocument/2006/customXml" ds:itemID="{BF77947C-E95B-4847-842F-2AF652656C39}">
+  <ds:schemaRefs>
+    <ds:schemaRef ds:uri="http://schemas.microsoft.com/office/2006/metadata/properties"/>
+    <ds:schemaRef ds:uri="http://schemas.microsoft.com/office/infopath/2007/PartnerControls"/>
+    <ds:schemaRef ds:uri="b72fba34-56c1-4714-94b4-93bf556fe85b"/>
+  </ds:schemaRefs>
+</ds:datastoreItem>
+</file>
+
+<file path=customXml/itemProps3.xml><?xml version="1.0" encoding="utf-8"?>
 <ds:datastoreItem xmlns:ds="http://schemas.openxmlformats.org/officeDocument/2006/customXml" ds:itemID="{386BDA97-306B-403D-9AC9-6D86853D4080}">
   <ds:schemaRefs>
     <ds:schemaRef ds:uri="http://schemas.microsoft.com/office/2006/metadata/contentType"/>
@@ -2632,20 +2636,10 @@
 </ds:datastoreItem>
 </file>
 
-<file path=customXml/itemProps3.xml><?xml version="1.0" encoding="utf-8"?>
-<ds:datastoreItem xmlns:ds="http://schemas.openxmlformats.org/officeDocument/2006/customXml" ds:itemID="{BF77947C-E95B-4847-842F-2AF652656C39}">
+<file path=customXml/itemProps4.xml><?xml version="1.0" encoding="utf-8"?>
+<ds:datastoreItem xmlns:ds="http://schemas.openxmlformats.org/officeDocument/2006/customXml" ds:itemID="{4D84C97E-E48F-497E-9EC9-4DEEA78F3CF7}">
   <ds:schemaRefs>
-    <ds:schemaRef ds:uri="http://schemas.microsoft.com/office/2006/metadata/properties"/>
-    <ds:schemaRef ds:uri="http://schemas.microsoft.com/office/infopath/2007/PartnerControls"/>
-    <ds:schemaRef ds:uri="b72fba34-56c1-4714-94b4-93bf556fe85b"/>
-  </ds:schemaRefs>
-</ds:datastoreItem>
-</file>
-
-<file path=customXml/itemProps4.xml><?xml version="1.0" encoding="utf-8"?>
-<ds:datastoreItem xmlns:ds="http://schemas.openxmlformats.org/officeDocument/2006/customXml" ds:itemID="{072DFC9E-0D81-41CE-93FD-F0D63C73CA66}">
-  <ds:schemaRefs>
-    <ds:schemaRef ds:uri="http://schemas.openxmlformats.org/officeDocument/2006/bibliography"/>
+    <ds:schemaRef ds:uri="http://schemas.microsoft.com/sharepoint/v3/contenttype/forms"/>
   </ds:schemaRefs>
 </ds:datastoreItem>
 </file>
</xml_diff>